<commit_message>
over-fitting visualization and description
</commit_message>
<xml_diff>
--- a/Assignment 1/images/Image Description.docx
+++ b/Assignment 1/images/Image Description.docx
@@ -160,19 +160,7 @@
         <w:rPr>
           <w:lang w:val="en-US"/>
         </w:rPr>
-        <w:t xml:space="preserve">. Taking smaller values for lambda didn’t make such a great change, which can be seen on </w:t>
-      </w:r>
-      <w:r>
-        <w:rPr>
-          <w:lang w:val="en-US"/>
-        </w:rPr>
-        <w:t>[Figure 1]</w:t>
-      </w:r>
-      <w:r>
-        <w:rPr>
-          <w:lang w:val="en-US"/>
-        </w:rPr>
-        <w:t>.</w:t>
+        <w:t>. Taking smaller values for lambda didn’t make such a great change, which can be seen on [Figure 1].</w:t>
       </w:r>
     </w:p>
     <w:p>
@@ -484,13 +472,7 @@
         <w:rPr>
           <w:lang w:val="en-US"/>
         </w:rPr>
-        <w:t xml:space="preserve"> </w:t>
-      </w:r>
-      <w:r>
-        <w:rPr>
-          <w:lang w:val="en-US"/>
-        </w:rPr>
-        <w:t>Sample data N = 100, with 3 folds and polynomial order of 9.</w:t>
+        <w:t xml:space="preserve"> Sample data N = 100, with 3 folds and polynomial order of 9.</w:t>
       </w:r>
     </w:p>
     <w:p>
@@ -801,74 +783,166 @@
         </w:rPr>
         <w:t>by K-Fold</w:t>
       </w:r>
+      <w:r>
+        <w:rPr>
+          <w:lang w:val="en-US"/>
+        </w:rPr>
+        <w:t xml:space="preserve"> </w:t>
+      </w:r>
+      <w:r>
+        <w:rPr>
+          <w:lang w:val="en-US"/>
+        </w:rPr>
+        <w:t>does affect the predicted model</w:t>
+      </w:r>
+      <w:r>
+        <w:rPr>
+          <w:lang w:val="en-US"/>
+        </w:rPr>
+        <w:t xml:space="preserve">, as the ERMS in [Figure </w:t>
+      </w:r>
+      <w:r>
+        <w:rPr>
+          <w:lang w:val="en-US"/>
+        </w:rPr>
+        <w:t>4</w:t>
+      </w:r>
+      <w:r>
+        <w:rPr>
+          <w:lang w:val="en-US"/>
+        </w:rPr>
+        <w:t xml:space="preserve">] </w:t>
+      </w:r>
+      <w:r>
+        <w:rPr>
+          <w:lang w:val="en-US"/>
+        </w:rPr>
+        <w:t>is greater for lambda</w:t>
+      </w:r>
+      <w:r>
+        <w:rPr>
+          <w:lang w:val="en-US"/>
+        </w:rPr>
+        <w:t>s</w:t>
+      </w:r>
+      <w:r>
+        <w:rPr>
+          <w:lang w:val="en-US"/>
+        </w:rPr>
+        <w:t xml:space="preserve"> between -3 and –20 but then the ERMS is smaller for lower </w:t>
+      </w:r>
+      <w:r>
+        <w:rPr>
+          <w:lang w:val="en-US"/>
+        </w:rPr>
+        <w:t>lambdas</w:t>
+      </w:r>
+      <w:r>
+        <w:rPr>
+          <w:lang w:val="en-US"/>
+        </w:rPr>
+        <w:t xml:space="preserve"> compared to a higher K in [Figure 3]</w:t>
+      </w:r>
+      <w:r>
+        <w:rPr>
+          <w:lang w:val="en-US"/>
+        </w:rPr>
+        <w:t>.</w:t>
+      </w:r>
+    </w:p>
+    <w:p>
+      <w:pPr>
+        <w:keepNext/>
+      </w:pPr>
+      <w:r>
+        <w:rPr>
+          <w:noProof/>
+        </w:rPr>
+        <w:lastRenderedPageBreak/>
+        <w:drawing>
+          <wp:inline distT="0" distB="0" distL="0" distR="0" wp14:anchorId="1334AFA2" wp14:editId="67428CA7">
+            <wp:extent cx="3010161" cy="1943268"/>
+            <wp:effectExtent l="0" t="0" r="0" b="0"/>
+            <wp:docPr id="8" name="Grafik 8"/>
+            <wp:cNvGraphicFramePr>
+              <a:graphicFrameLocks xmlns:a="http://schemas.openxmlformats.org/drawingml/2006/main" noChangeAspect="1"/>
+            </wp:cNvGraphicFramePr>
+            <a:graphic xmlns:a="http://schemas.openxmlformats.org/drawingml/2006/main">
+              <a:graphicData uri="http://schemas.openxmlformats.org/drawingml/2006/picture">
+                <pic:pic xmlns:pic="http://schemas.openxmlformats.org/drawingml/2006/picture">
+                  <pic:nvPicPr>
+                    <pic:cNvPr id="8" name="erms_polynom&amp;N=100&amp;polynom=7&amp;K=5.PNG"/>
+                    <pic:cNvPicPr/>
+                  </pic:nvPicPr>
+                  <pic:blipFill>
+                    <a:blip r:embed="rId9">
+                      <a:extLst>
+                        <a:ext uri="{28A0092B-C50C-407E-A947-70E740481C1C}">
+                          <a14:useLocalDpi xmlns:a14="http://schemas.microsoft.com/office/drawing/2010/main" val="0"/>
+                        </a:ext>
+                      </a:extLst>
+                    </a:blip>
+                    <a:stretch>
+                      <a:fillRect/>
+                    </a:stretch>
+                  </pic:blipFill>
+                  <pic:spPr>
+                    <a:xfrm>
+                      <a:off x="0" y="0"/>
+                      <a:ext cx="3010161" cy="1943268"/>
+                    </a:xfrm>
+                    <a:prstGeom prst="rect">
+                      <a:avLst/>
+                    </a:prstGeom>
+                  </pic:spPr>
+                </pic:pic>
+              </a:graphicData>
+            </a:graphic>
+          </wp:inline>
+        </w:drawing>
+      </w:r>
+    </w:p>
+    <w:p>
+      <w:pPr>
+        <w:pStyle w:val="Beschriftung"/>
+        <w:rPr>
+          <w:lang w:val="en-US"/>
+        </w:rPr>
+      </w:pPr>
+      <w:r>
+        <w:rPr>
+          <w:lang w:val="en-US"/>
+        </w:rPr>
+        <w:t>Figure 5 Over-fitt</w:t>
+      </w:r>
+      <w:r>
+        <w:rPr>
+          <w:lang w:val="en-US"/>
+        </w:rPr>
+        <w:t>ed model</w:t>
+      </w:r>
+    </w:p>
+    <w:p>
+      <w:pPr>
+        <w:rPr>
+          <w:lang w:val="en-US"/>
+        </w:rPr>
+      </w:pPr>
+      <w:r>
+        <w:rPr>
+          <w:lang w:val="en-US"/>
+        </w:rPr>
+        <w:t>[Figure 5] depicts a model which is over-fitted. When looking to the trainings data which is marked as blue, we see that the ERMS is low and slightly increase at order 8. In contrast the ERMS for the test set increases starts with a slightly higher ERMS than the ERMS of the trainings set, but at order 8 the ERMS increases dramatically.</w:t>
+      </w:r>
+    </w:p>
+    <w:p>
+      <w:pPr>
+        <w:rPr>
+          <w:lang w:val="en-US"/>
+        </w:rPr>
+      </w:pPr>
       <w:bookmarkStart w:id="0" w:name="_GoBack"/>
       <w:bookmarkEnd w:id="0"/>
-      <w:r>
-        <w:rPr>
-          <w:lang w:val="en-US"/>
-        </w:rPr>
-        <w:t xml:space="preserve"> </w:t>
-      </w:r>
-      <w:r>
-        <w:rPr>
-          <w:lang w:val="en-US"/>
-        </w:rPr>
-        <w:t>does affect the predicted model</w:t>
-      </w:r>
-      <w:r>
-        <w:rPr>
-          <w:lang w:val="en-US"/>
-        </w:rPr>
-        <w:t xml:space="preserve">, as the ERMS in [Figure </w:t>
-      </w:r>
-      <w:r>
-        <w:rPr>
-          <w:lang w:val="en-US"/>
-        </w:rPr>
-        <w:t>4</w:t>
-      </w:r>
-      <w:r>
-        <w:rPr>
-          <w:lang w:val="en-US"/>
-        </w:rPr>
-        <w:t xml:space="preserve">] </w:t>
-      </w:r>
-      <w:r>
-        <w:rPr>
-          <w:lang w:val="en-US"/>
-        </w:rPr>
-        <w:t>is greater for lambda</w:t>
-      </w:r>
-      <w:r>
-        <w:rPr>
-          <w:lang w:val="en-US"/>
-        </w:rPr>
-        <w:t>s</w:t>
-      </w:r>
-      <w:r>
-        <w:rPr>
-          <w:lang w:val="en-US"/>
-        </w:rPr>
-        <w:t xml:space="preserve"> between -3 and –20 but then the ERMS is smaller for lower </w:t>
-      </w:r>
-      <w:r>
-        <w:rPr>
-          <w:lang w:val="en-US"/>
-        </w:rPr>
-        <w:t>lambdas</w:t>
-      </w:r>
-      <w:r>
-        <w:rPr>
-          <w:lang w:val="en-US"/>
-        </w:rPr>
-        <w:t xml:space="preserve"> compared to a higher K in [Figure 3]</w:t>
-      </w:r>
-      <w:r>
-        <w:rPr>
-          <w:lang w:val="en-US"/>
-        </w:rPr>
-        <w:t>.</w:t>
-      </w:r>
     </w:p>
     <w:sectPr>
       <w:pgSz w:w="11906" w:h="16838"/>
@@ -1627,7 +1701,7 @@
 </file>
 
 <file path=customXml/itemProps1.xml><?xml version="1.0" encoding="utf-8"?>
-<ds:datastoreItem xmlns:ds="http://schemas.openxmlformats.org/officeDocument/2006/customXml" ds:itemID="{2563A735-7553-4111-B9FD-68C08E6ED7DF}">
+<ds:datastoreItem xmlns:ds="http://schemas.openxmlformats.org/officeDocument/2006/customXml" ds:itemID="{3DD0A381-C093-4A2B-A483-D4C34B1CE5E8}">
   <ds:schemaRefs>
     <ds:schemaRef ds:uri="http://schemas.openxmlformats.org/officeDocument/2006/bibliography"/>
   </ds:schemaRefs>

</xml_diff>